<commit_message>
adding class 5 just to be pedantic
</commit_message>
<xml_diff>
--- a/Ramapo620-50_syllabus1.1docx.docx
+++ b/Ramapo620-50_syllabus1.1docx.docx
@@ -4034,25 +4034,23 @@
           <w:sz w:val="24"/>
           <w:szCs w:val="24"/>
         </w:rPr>
-        <w:t xml:space="preserve">, or an </w:t>
-      </w:r>
-      <w:proofErr w:type="spellStart"/>
-      <w:r>
-        <w:rPr>
-          <w:color w:val="000000" w:themeColor="text1"/>
-          <w:sz w:val="24"/>
-          <w:szCs w:val="24"/>
-        </w:rPr>
-        <w:t>instrumet</w:t>
-      </w:r>
-      <w:proofErr w:type="spellEnd"/>
-      <w:r>
-        <w:rPr>
-          <w:color w:val="000000" w:themeColor="text1"/>
-          <w:sz w:val="24"/>
-          <w:szCs w:val="24"/>
-        </w:rPr>
-        <w:t>,</w:t>
+        <w:t>, or an instrume</w:t>
+      </w:r>
+      <w:r>
+        <w:rPr>
+          <w:color w:val="000000" w:themeColor="text1"/>
+          <w:sz w:val="24"/>
+          <w:szCs w:val="24"/>
+        </w:rPr>
+        <w:t>n</w:t>
+      </w:r>
+      <w:r>
+        <w:rPr>
+          <w:color w:val="000000" w:themeColor="text1"/>
+          <w:sz w:val="24"/>
+          <w:szCs w:val="24"/>
+        </w:rPr>
+        <w:t>t,</w:t>
       </w:r>
       <w:r>
         <w:rPr>
@@ -4448,7 +4446,7 @@
           <w:sz w:val="24"/>
           <w:szCs w:val="24"/>
         </w:rPr>
-        <w:t xml:space="preserve">You can write code for the Flying Fish Board, for a Noise Toy, in Supercollider. </w:t>
+        <w:t xml:space="preserve">You can write code for the Flying Fish Board, for </w:t>
       </w:r>
       <w:r>
         <w:rPr>
@@ -4457,6 +4455,35 @@
           <w:sz w:val="24"/>
           <w:szCs w:val="24"/>
         </w:rPr>
+        <w:t xml:space="preserve">Daisy </w:t>
+      </w:r>
+      <w:proofErr w:type="spellStart"/>
+      <w:r>
+        <w:rPr>
+          <w:bCs/>
+          <w:color w:val="000000" w:themeColor="text1"/>
+          <w:sz w:val="24"/>
+          <w:szCs w:val="24"/>
+        </w:rPr>
+        <w:t>Electrosmith</w:t>
+      </w:r>
+      <w:proofErr w:type="spellEnd"/>
+      <w:r>
+        <w:rPr>
+          <w:bCs/>
+          <w:color w:val="000000" w:themeColor="text1"/>
+          <w:sz w:val="24"/>
+          <w:szCs w:val="24"/>
+        </w:rPr>
+        <w:t xml:space="preserve"> in Supercollider. </w:t>
+      </w:r>
+      <w:r>
+        <w:rPr>
+          <w:bCs/>
+          <w:color w:val="000000" w:themeColor="text1"/>
+          <w:sz w:val="24"/>
+          <w:szCs w:val="24"/>
+        </w:rPr>
         <w:t xml:space="preserve">You are invited not to merely make a demo—Make a piece! </w:t>
       </w:r>
       <w:r>
@@ -4493,85 +4520,155 @@
           <w:sz w:val="24"/>
           <w:szCs w:val="24"/>
         </w:rPr>
-        <w:t xml:space="preserve">We may present these projects at the Tristan </w:t>
+        <w:t xml:space="preserve">We may present these projects at the </w:t>
+      </w:r>
+      <w:r>
+        <w:rPr>
+          <w:bCs/>
+          <w:color w:val="000000" w:themeColor="text1"/>
+          <w:sz w:val="24"/>
+          <w:szCs w:val="24"/>
+        </w:rPr>
+        <w:t>____</w:t>
+      </w:r>
+      <w:r>
+        <w:rPr>
+          <w:bCs/>
+          <w:color w:val="000000" w:themeColor="text1"/>
+          <w:sz w:val="24"/>
+          <w:szCs w:val="24"/>
+        </w:rPr>
+        <w:t xml:space="preserve"> concert, on 12/11</w:t>
+      </w:r>
+      <w:r>
+        <w:rPr>
+          <w:bCs/>
+          <w:color w:val="000000" w:themeColor="text1"/>
+          <w:sz w:val="24"/>
+          <w:szCs w:val="24"/>
+        </w:rPr>
+        <w:t>, pending feasibility and student interest</w:t>
+      </w:r>
+      <w:r>
+        <w:rPr>
+          <w:bCs/>
+          <w:color w:val="000000" w:themeColor="text1"/>
+          <w:sz w:val="24"/>
+          <w:szCs w:val="24"/>
+        </w:rPr>
+        <w:t>.</w:t>
+      </w:r>
+    </w:p>
+    <w:p>
+      <w:pPr>
+        <w:pStyle w:val="noformatting"/>
+        <w:rPr>
+          <w:rFonts w:ascii="Arial" w:hAnsi="Arial" w:cs="Arial"/>
+          <w:b/>
+          <w:bCs/>
+          <w:i/>
+          <w:color w:val="000000" w:themeColor="text1"/>
+          <w:sz w:val="24"/>
+          <w:szCs w:val="24"/>
+        </w:rPr>
+      </w:pPr>
+    </w:p>
+    <w:p>
+      <w:pPr>
+        <w:pStyle w:val="noformatting"/>
+        <w:rPr>
+          <w:rFonts w:ascii="Arial" w:hAnsi="Arial" w:cs="Arial"/>
+          <w:b/>
+          <w:bCs/>
+          <w:iCs/>
+          <w:color w:val="000000" w:themeColor="text1"/>
+          <w:sz w:val="24"/>
+          <w:szCs w:val="24"/>
+        </w:rPr>
+      </w:pPr>
+      <w:r>
+        <w:rPr>
+          <w:rFonts w:ascii="Arial" w:hAnsi="Arial" w:cs="Arial"/>
+          <w:b/>
+          <w:bCs/>
+          <w:iCs/>
+          <w:color w:val="000000" w:themeColor="text1"/>
+          <w:sz w:val="24"/>
+          <w:szCs w:val="24"/>
+        </w:rPr>
+        <w:t>AI Policy</w:t>
+      </w:r>
+    </w:p>
+    <w:p>
+      <w:pPr>
+        <w:spacing w:line="240" w:lineRule="auto"/>
+        <w:rPr>
+          <w:rFonts w:ascii="Arial" w:hAnsi="Arial" w:cs="Arial"/>
+          <w:sz w:val="24"/>
+          <w:szCs w:val="24"/>
+        </w:rPr>
+      </w:pPr>
+      <w:r>
+        <w:rPr>
+          <w:rFonts w:ascii="Arial" w:hAnsi="Arial" w:cs="Arial"/>
+          <w:sz w:val="24"/>
+          <w:szCs w:val="24"/>
+        </w:rPr>
+        <w:t xml:space="preserve">The use of Machine Learning tools such as </w:t>
       </w:r>
       <w:proofErr w:type="spellStart"/>
       <w:r>
         <w:rPr>
-          <w:bCs/>
-          <w:color w:val="000000" w:themeColor="text1"/>
-          <w:sz w:val="24"/>
-          <w:szCs w:val="24"/>
-        </w:rPr>
-        <w:t>Perich</w:t>
+          <w:rFonts w:ascii="Arial" w:hAnsi="Arial" w:cs="Arial"/>
+          <w:sz w:val="24"/>
+          <w:szCs w:val="24"/>
+        </w:rPr>
+        <w:t>ChatGPT</w:t>
       </w:r>
       <w:proofErr w:type="spellEnd"/>
       <w:r>
         <w:rPr>
-          <w:bCs/>
-          <w:color w:val="000000" w:themeColor="text1"/>
-          <w:sz w:val="24"/>
-          <w:szCs w:val="24"/>
-        </w:rPr>
-        <w:t xml:space="preserve"> concert, on 12/11</w:t>
-      </w:r>
-      <w:r>
-        <w:rPr>
-          <w:bCs/>
-          <w:color w:val="000000" w:themeColor="text1"/>
-          <w:sz w:val="24"/>
-          <w:szCs w:val="24"/>
-        </w:rPr>
-        <w:t>, pending feasibility and student interest</w:t>
-      </w:r>
-      <w:r>
-        <w:rPr>
-          <w:bCs/>
-          <w:color w:val="000000" w:themeColor="text1"/>
-          <w:sz w:val="24"/>
-          <w:szCs w:val="24"/>
-        </w:rPr>
-        <w:t>.</w:t>
-      </w:r>
-    </w:p>
-    <w:p>
-      <w:pPr>
-        <w:pStyle w:val="noformatting"/>
-        <w:rPr>
-          <w:rFonts w:ascii="Arial" w:hAnsi="Arial" w:cs="Arial"/>
-          <w:b/>
-          <w:bCs/>
-          <w:i/>
-          <w:color w:val="000000" w:themeColor="text1"/>
-          <w:sz w:val="24"/>
-          <w:szCs w:val="24"/>
-        </w:rPr>
-      </w:pPr>
-    </w:p>
-    <w:p>
-      <w:pPr>
-        <w:pStyle w:val="noformatting"/>
-        <w:rPr>
-          <w:rFonts w:ascii="Arial" w:hAnsi="Arial" w:cs="Arial"/>
-          <w:b/>
-          <w:bCs/>
-          <w:iCs/>
-          <w:color w:val="000000" w:themeColor="text1"/>
-          <w:sz w:val="24"/>
-          <w:szCs w:val="24"/>
-        </w:rPr>
-      </w:pPr>
-      <w:r>
-        <w:rPr>
-          <w:rFonts w:ascii="Arial" w:hAnsi="Arial" w:cs="Arial"/>
-          <w:b/>
-          <w:bCs/>
-          <w:iCs/>
-          <w:color w:val="000000" w:themeColor="text1"/>
-          <w:sz w:val="24"/>
-          <w:szCs w:val="24"/>
-        </w:rPr>
-        <w:t>AI Policy</w:t>
+          <w:rFonts w:ascii="Arial" w:hAnsi="Arial" w:cs="Arial"/>
+          <w:sz w:val="24"/>
+          <w:szCs w:val="24"/>
+        </w:rPr>
+        <w:t xml:space="preserve"> and Claude are permitted, generally. In some </w:t>
+      </w:r>
+      <w:proofErr w:type="gramStart"/>
+      <w:r>
+        <w:rPr>
+          <w:rFonts w:ascii="Arial" w:hAnsi="Arial" w:cs="Arial"/>
+          <w:sz w:val="24"/>
+          <w:szCs w:val="24"/>
+        </w:rPr>
+        <w:t>cases</w:t>
+      </w:r>
+      <w:proofErr w:type="gramEnd"/>
+      <w:r>
+        <w:rPr>
+          <w:rFonts w:ascii="Arial" w:hAnsi="Arial" w:cs="Arial"/>
+          <w:sz w:val="24"/>
+          <w:szCs w:val="24"/>
+        </w:rPr>
+        <w:t xml:space="preserve"> we will explore them deliberately. In some </w:t>
+      </w:r>
+      <w:proofErr w:type="gramStart"/>
+      <w:r>
+        <w:rPr>
+          <w:rFonts w:ascii="Arial" w:hAnsi="Arial" w:cs="Arial"/>
+          <w:sz w:val="24"/>
+          <w:szCs w:val="24"/>
+        </w:rPr>
+        <w:t>instances</w:t>
+      </w:r>
+      <w:proofErr w:type="gramEnd"/>
+      <w:r>
+        <w:rPr>
+          <w:rFonts w:ascii="Arial" w:hAnsi="Arial" w:cs="Arial"/>
+          <w:sz w:val="24"/>
+          <w:szCs w:val="24"/>
+        </w:rPr>
+        <w:t xml:space="preserve"> you will be discouraged from using these tools. AI represents a sea change for humanity. It also represents a paradigm shift for pedagogy in digital literacy.  </w:t>
       </w:r>
     </w:p>
     <w:p>
@@ -4583,13 +4680,23 @@
           <w:szCs w:val="24"/>
         </w:rPr>
       </w:pPr>
-      <w:r>
-        <w:rPr>
-          <w:rFonts w:ascii="Arial" w:hAnsi="Arial" w:cs="Arial"/>
-          <w:sz w:val="24"/>
-          <w:szCs w:val="24"/>
-        </w:rPr>
-        <w:t xml:space="preserve">The use of Machine Learning tools such as </w:t>
+    </w:p>
+    <w:p>
+      <w:pPr>
+        <w:spacing w:line="240" w:lineRule="auto"/>
+        <w:rPr>
+          <w:rFonts w:ascii="Arial" w:hAnsi="Arial" w:cs="Arial"/>
+          <w:sz w:val="24"/>
+          <w:szCs w:val="24"/>
+        </w:rPr>
+      </w:pPr>
+      <w:r>
+        <w:rPr>
+          <w:rFonts w:ascii="Arial" w:hAnsi="Arial" w:cs="Arial"/>
+          <w:sz w:val="24"/>
+          <w:szCs w:val="24"/>
+        </w:rPr>
+        <w:t>I expect you will want to use AI (</w:t>
       </w:r>
       <w:proofErr w:type="spellStart"/>
       <w:r>
@@ -4607,89 +4714,16 @@
           <w:sz w:val="24"/>
           <w:szCs w:val="24"/>
         </w:rPr>
-        <w:t xml:space="preserve"> and Claude are permitted, generally. In some </w:t>
-      </w:r>
-      <w:proofErr w:type="gramStart"/>
-      <w:r>
-        <w:rPr>
-          <w:rFonts w:ascii="Arial" w:hAnsi="Arial" w:cs="Arial"/>
-          <w:sz w:val="24"/>
-          <w:szCs w:val="24"/>
-        </w:rPr>
-        <w:t>cases</w:t>
-      </w:r>
-      <w:proofErr w:type="gramEnd"/>
-      <w:r>
-        <w:rPr>
-          <w:rFonts w:ascii="Arial" w:hAnsi="Arial" w:cs="Arial"/>
-          <w:sz w:val="24"/>
-          <w:szCs w:val="24"/>
-        </w:rPr>
-        <w:t xml:space="preserve"> we will explore them deliberately. In some </w:t>
-      </w:r>
-      <w:proofErr w:type="gramStart"/>
-      <w:r>
-        <w:rPr>
-          <w:rFonts w:ascii="Arial" w:hAnsi="Arial" w:cs="Arial"/>
-          <w:sz w:val="24"/>
-          <w:szCs w:val="24"/>
-        </w:rPr>
-        <w:t>instances</w:t>
-      </w:r>
-      <w:proofErr w:type="gramEnd"/>
-      <w:r>
-        <w:rPr>
-          <w:rFonts w:ascii="Arial" w:hAnsi="Arial" w:cs="Arial"/>
-          <w:sz w:val="24"/>
-          <w:szCs w:val="24"/>
-        </w:rPr>
-        <w:t xml:space="preserve"> you will be discouraged from using these tools. AI represents a sea change for humanity. It also represents a paradigm shift for pedagogy in digital literacy.  </w:t>
-      </w:r>
-    </w:p>
-    <w:p>
-      <w:pPr>
-        <w:spacing w:line="240" w:lineRule="auto"/>
-        <w:rPr>
-          <w:rFonts w:ascii="Arial" w:hAnsi="Arial" w:cs="Arial"/>
-          <w:sz w:val="24"/>
-          <w:szCs w:val="24"/>
-        </w:rPr>
-      </w:pPr>
-    </w:p>
-    <w:p>
-      <w:pPr>
-        <w:spacing w:line="240" w:lineRule="auto"/>
-        <w:rPr>
-          <w:rFonts w:ascii="Arial" w:hAnsi="Arial" w:cs="Arial"/>
-          <w:sz w:val="24"/>
-          <w:szCs w:val="24"/>
-        </w:rPr>
-      </w:pPr>
-      <w:r>
-        <w:rPr>
-          <w:rFonts w:ascii="Arial" w:hAnsi="Arial" w:cs="Arial"/>
-          <w:sz w:val="24"/>
-          <w:szCs w:val="24"/>
-        </w:rPr>
-        <w:t>I expect you will want to use AI (</w:t>
-      </w:r>
-      <w:proofErr w:type="spellStart"/>
-      <w:r>
-        <w:rPr>
-          <w:rFonts w:ascii="Arial" w:hAnsi="Arial" w:cs="Arial"/>
-          <w:sz w:val="24"/>
-          <w:szCs w:val="24"/>
-        </w:rPr>
-        <w:t>ChatGPT</w:t>
-      </w:r>
-      <w:proofErr w:type="spellEnd"/>
-      <w:r>
-        <w:rPr>
-          <w:rFonts w:ascii="Arial" w:hAnsi="Arial" w:cs="Arial"/>
-          <w:sz w:val="24"/>
-          <w:szCs w:val="24"/>
-        </w:rPr>
-        <w:t xml:space="preserve"> and image generation tools, at a minimum), in this class. In fact, some assignments will require it. Learning to use AI is an emerging skill—be aware of its limits. If you provide minimum effort prompts, you will get low quality results. You will need to refine your prompts </w:t>
+        <w:t xml:space="preserve"> and image generation tools, at a minimum), in this class. In fact, some assignments will require it. Learning to use AI is an emerging skill—be aware of its limits. If you provide minimum effort prompts, you will get low </w:t>
+      </w:r>
+      <w:r>
+        <w:rPr>
+          <w:rFonts w:ascii="Arial" w:hAnsi="Arial" w:cs="Arial"/>
+          <w:sz w:val="24"/>
+          <w:szCs w:val="24"/>
+        </w:rPr>
+        <w:lastRenderedPageBreak/>
+        <w:t xml:space="preserve">quality results. You will need to refine your prompts </w:t>
       </w:r>
       <w:proofErr w:type="gramStart"/>
       <w:r>
@@ -5534,6 +5568,7 @@
           <w:sz w:val="24"/>
           <w:szCs w:val="24"/>
         </w:rPr>
+        <w:lastRenderedPageBreak/>
         <w:pict w14:anchorId="2CA838B6">
           <v:rect id="_x0000_i1039" alt="" style="width:468pt;height:.05pt;mso-width-percent:0;mso-height-percent:0;mso-width-percent:0;mso-height-percent:0" o:hralign="center" o:hrstd="t" o:hr="t" fillcolor="#a0a0a0" stroked="f"/>
         </w:pict>
@@ -6291,7 +6326,7 @@
           <w:sz w:val="24"/>
           <w:szCs w:val="24"/>
         </w:rPr>
-        <w:t xml:space="preserve">David Behrman is a composer and artist active since the 1960s. Over the years he has made sound and multimedia installations for gallery spaces as well as musical compositions for performance in concerts. Most of his pieces feature flexible structures and the use of technology in personal ways; compositions rely on interactive real-time relationships with imaginative performers. Together with Robert Ashley, Alvin Lucier and Gordon Mumma, Behrman founded the Sonic Arts Union in 1966. He had a long association with the Merce Cunningham Dance Company as composer and performer, created </w:t>
+        <w:t xml:space="preserve">David Behrman is a composer and artist active since the 1960s. Over the years he has made sound and multimedia installations for gallery spaces as well as musical compositions for performance in concerts. Most of his pieces feature flexible structures and the use of technology in personal ways; compositions rely on interactive real-time relationships with imaginative performers. Together with Robert Ashley, Alvin Lucier and Gordon Mumma, Behrman founded the Sonic Arts Union in 1966. He had a long </w:t>
       </w:r>
       <w:r>
         <w:rPr>
@@ -6299,7 +6334,7 @@
           <w:szCs w:val="24"/>
         </w:rPr>
         <w:lastRenderedPageBreak/>
-        <w:t xml:space="preserve">music for several of the Company’s repertory pieces, and was a member of the Company’s Music Committee during its last years. He was a fellow at the American Academy in Berlin in 2016. Audio recordings of his works are on the XI, Lovely Music, </w:t>
+        <w:t xml:space="preserve">association with the Merce Cunningham Dance Company as composer and performer, created music for several of the Company’s repertory pieces, and was a member of the Company’s Music Committee during its last years. He was a fellow at the American Academy in Berlin in 2016. Audio recordings of his works are on the XI, Lovely Music, </w:t>
       </w:r>
       <w:proofErr w:type="spellStart"/>
       <w:r>
@@ -7128,7 +7163,6 @@
           <w:sz w:val="24"/>
           <w:szCs w:val="24"/>
         </w:rPr>
-        <w:lastRenderedPageBreak/>
         <w:t>Wednesday, September 24th at 8pm</w:t>
       </w:r>
       <w:r>

</xml_diff>

<commit_message>
update before class 2
</commit_message>
<xml_diff>
--- a/Ramapo620-50_syllabus1.1docx.docx
+++ b/Ramapo620-50_syllabus1.1docx.docx
@@ -79,7 +79,6 @@
         </w:rPr>
         <w:t xml:space="preserve">0 - </w:t>
       </w:r>
-      <w:proofErr w:type="gramStart"/>
       <w:r>
         <w:rPr>
           <w:rFonts w:ascii="Arial" w:hAnsi="Arial" w:cs="Arial"/>
@@ -96,17 +95,7 @@
           <w:sz w:val="24"/>
           <w:szCs w:val="24"/>
         </w:rPr>
-        <w:t>0 :</w:t>
-      </w:r>
-      <w:proofErr w:type="gramEnd"/>
-      <w:r>
-        <w:rPr>
-          <w:rFonts w:ascii="Arial" w:hAnsi="Arial" w:cs="Arial"/>
-          <w:color w:val="000000" w:themeColor="text1"/>
-          <w:sz w:val="24"/>
-          <w:szCs w:val="24"/>
-        </w:rPr>
-        <w:t xml:space="preserve"> </w:t>
+        <w:t xml:space="preserve">0 : </w:t>
       </w:r>
       <w:r>
         <w:rPr>
@@ -1756,27 +1745,7 @@
           <w:sz w:val="24"/>
           <w:szCs w:val="24"/>
         </w:rPr>
-        <w:t xml:space="preserve">Extremely powerful </w:t>
-      </w:r>
-      <w:proofErr w:type="gramStart"/>
-      <w:r>
-        <w:rPr>
-          <w:rFonts w:ascii="Arial" w:eastAsia="Times New Roman" w:hAnsi="Arial" w:cs="Arial"/>
-          <w:color w:val="000000" w:themeColor="text1"/>
-          <w:sz w:val="24"/>
-          <w:szCs w:val="24"/>
-        </w:rPr>
-        <w:t>code based</w:t>
-      </w:r>
-      <w:proofErr w:type="gramEnd"/>
-      <w:r>
-        <w:rPr>
-          <w:rFonts w:ascii="Arial" w:eastAsia="Times New Roman" w:hAnsi="Arial" w:cs="Arial"/>
-          <w:color w:val="000000" w:themeColor="text1"/>
-          <w:sz w:val="24"/>
-          <w:szCs w:val="24"/>
-        </w:rPr>
-        <w:t xml:space="preserve"> platform</w:t>
+        <w:t>Extremely powerful code based platform</w:t>
       </w:r>
     </w:p>
     <w:p>
@@ -3692,18 +3661,8 @@
           <w:sz w:val="24"/>
           <w:szCs w:val="24"/>
         </w:rPr>
-        <w:t xml:space="preserve">catch </w:t>
-      </w:r>
-      <w:proofErr w:type="gramStart"/>
-      <w:r>
-        <w:rPr>
-          <w:color w:val="000000" w:themeColor="text1"/>
-          <w:sz w:val="24"/>
-          <w:szCs w:val="24"/>
-        </w:rPr>
-        <w:t>up!—</w:t>
-      </w:r>
-      <w:proofErr w:type="gramEnd"/>
+        <w:t>catch up!—</w:t>
+      </w:r>
       <w:r>
         <w:rPr>
           <w:color w:val="000000" w:themeColor="text1"/>
@@ -4377,43 +4336,7 @@
           <w:sz w:val="24"/>
           <w:szCs w:val="24"/>
         </w:rPr>
-        <w:t xml:space="preserve">The use of Machine Learning tools such as ChatGPT and Claude are permitted, generally. In some </w:t>
-      </w:r>
-      <w:proofErr w:type="gramStart"/>
-      <w:r>
-        <w:rPr>
-          <w:rFonts w:ascii="Arial" w:hAnsi="Arial" w:cs="Arial"/>
-          <w:sz w:val="24"/>
-          <w:szCs w:val="24"/>
-        </w:rPr>
-        <w:t>cases</w:t>
-      </w:r>
-      <w:proofErr w:type="gramEnd"/>
-      <w:r>
-        <w:rPr>
-          <w:rFonts w:ascii="Arial" w:hAnsi="Arial" w:cs="Arial"/>
-          <w:sz w:val="24"/>
-          <w:szCs w:val="24"/>
-        </w:rPr>
-        <w:t xml:space="preserve"> we will explore them deliberately. In some </w:t>
-      </w:r>
-      <w:proofErr w:type="gramStart"/>
-      <w:r>
-        <w:rPr>
-          <w:rFonts w:ascii="Arial" w:hAnsi="Arial" w:cs="Arial"/>
-          <w:sz w:val="24"/>
-          <w:szCs w:val="24"/>
-        </w:rPr>
-        <w:t>instances</w:t>
-      </w:r>
-      <w:proofErr w:type="gramEnd"/>
-      <w:r>
-        <w:rPr>
-          <w:rFonts w:ascii="Arial" w:hAnsi="Arial" w:cs="Arial"/>
-          <w:sz w:val="24"/>
-          <w:szCs w:val="24"/>
-        </w:rPr>
-        <w:t xml:space="preserve"> you will be discouraged from using these tools. AI represents a sea change for humanity. It also represents a paradigm shift for pedagogy in digital literacy.  </w:t>
+        <w:t xml:space="preserve">The use of Machine Learning tools such as ChatGPT and Claude are permitted, generally. In some cases we will explore them deliberately. In some instances you will be discouraged from using these tools. AI represents a sea change for humanity. It also represents a paradigm shift for pedagogy in digital literacy.  </w:t>
       </w:r>
     </w:p>
     <w:p>
@@ -4469,8 +4392,227 @@
           <w:sz w:val="24"/>
           <w:szCs w:val="24"/>
         </w:rPr>
-        <w:t>Don’t trust any code that your AI provides you. You will be responsible for any errors or omissions provided by the tool. AI is a tool, but one that you need to acknowledge using. Please include a paragraph or citation on any assignment that uses AI explaining what you used the AI for and what prompts you used to get the results. Failure to do so is in violation of the academic honesty policies.</w:t>
-      </w:r>
+        <w:t xml:space="preserve">Don’t trust any code that your AI provides you. You will be responsible for any errors or omissions provided by the tool. AI is a tool, but one that you need to acknowledge using. Please include a paragraph or citation on any assignment that uses AI explaining what you used the AI for and what prompts you used to get the results. Failure to do so </w:t>
+      </w:r>
+      <w:r>
+        <w:rPr>
+          <w:rFonts w:ascii="Arial" w:hAnsi="Arial" w:cs="Arial"/>
+          <w:sz w:val="24"/>
+          <w:szCs w:val="24"/>
+        </w:rPr>
+        <w:t>is in violation of the academic honesty policies.</w:t>
+      </w:r>
+    </w:p>
+    <w:p>
+      <w:pPr>
+        <w:spacing w:line="240" w:lineRule="auto"/>
+        <w:rPr>
+          <w:rFonts w:ascii="Arial" w:hAnsi="Arial" w:cs="Arial"/>
+          <w:sz w:val="24"/>
+          <w:szCs w:val="24"/>
+        </w:rPr>
+      </w:pPr>
+    </w:p>
+    <w:p>
+      <w:pPr>
+        <w:rPr>
+          <w:rFonts w:ascii="Arial" w:hAnsi="Arial" w:cs="Arial"/>
+          <w:b/>
+          <w:bCs/>
+          <w:color w:val="141414"/>
+          <w:sz w:val="24"/>
+          <w:szCs w:val="24"/>
+        </w:rPr>
+      </w:pPr>
+      <w:r>
+        <w:rPr>
+          <w:rFonts w:ascii="Arial" w:hAnsi="Arial" w:cs="Arial"/>
+          <w:b/>
+          <w:bCs/>
+          <w:color w:val="141414"/>
+          <w:sz w:val="24"/>
+          <w:szCs w:val="24"/>
+        </w:rPr>
+        <w:t>A Note on Sexual Misconduct</w:t>
+      </w:r>
+      <w:r>
+        <w:rPr>
+          <w:rFonts w:ascii="MS Gothic" w:eastAsia="MS Gothic" w:hAnsi="MS Gothic" w:cs="MS Gothic" w:hint="eastAsia"/>
+          <w:b/>
+          <w:bCs/>
+          <w:color w:val="141414"/>
+          <w:sz w:val="24"/>
+          <w:szCs w:val="24"/>
+        </w:rPr>
+        <w:t> +</w:t>
+      </w:r>
+    </w:p>
+    <w:p>
+      <w:pPr>
+        <w:rPr>
+          <w:rFonts w:ascii="Arial" w:hAnsi="Arial" w:cs="Arial"/>
+          <w:color w:val="141414"/>
+          <w:sz w:val="24"/>
+          <w:szCs w:val="24"/>
+        </w:rPr>
+      </w:pPr>
+      <w:r>
+        <w:rPr>
+          <w:rFonts w:ascii="Arial" w:hAnsi="Arial" w:cs="Arial"/>
+          <w:color w:val="141414"/>
+          <w:sz w:val="24"/>
+          <w:szCs w:val="24"/>
+        </w:rPr>
+        <w:t xml:space="preserve">Ramapo College is committed to fostering a safe, productive learning environment. Title IX and our college policy prohibit discrimination on the basis of sex or gender. Sexual misconduct — including harassment, domestic and dating violence, sexual assault, and stalking are prohibited. The College encourages anyone experiencing sexual misconduct to talk to someone about what happened, so they can get the support they need and our college can respond appropriately. </w:t>
+      </w:r>
+    </w:p>
+    <w:p>
+      <w:pPr>
+        <w:rPr>
+          <w:rFonts w:ascii="Arial" w:hAnsi="Arial" w:cs="Arial"/>
+          <w:sz w:val="24"/>
+          <w:szCs w:val="24"/>
+        </w:rPr>
+      </w:pPr>
+    </w:p>
+    <w:p>
+      <w:pPr>
+        <w:rPr>
+          <w:rFonts w:ascii="Arial" w:hAnsi="Arial" w:cs="Arial"/>
+          <w:color w:val="141414"/>
+          <w:sz w:val="24"/>
+          <w:szCs w:val="24"/>
+        </w:rPr>
+      </w:pPr>
+      <w:r>
+        <w:rPr>
+          <w:rFonts w:ascii="Arial" w:hAnsi="Arial" w:cs="Arial"/>
+          <w:color w:val="141414"/>
+          <w:sz w:val="24"/>
+          <w:szCs w:val="24"/>
+        </w:rPr>
+        <w:t xml:space="preserve">If you wish to speak confidentially about an incident of sexual misconduct, please contact the Counseling Center at </w:t>
+      </w:r>
+      <w:r>
+        <w:rPr>
+          <w:rFonts w:ascii="Arial" w:hAnsi="Arial" w:cs="Arial"/>
+          <w:color w:val="0E24B2"/>
+          <w:sz w:val="24"/>
+          <w:szCs w:val="24"/>
+        </w:rPr>
+        <w:t xml:space="preserve">201-684-7522 </w:t>
+      </w:r>
+      <w:r>
+        <w:rPr>
+          <w:rFonts w:ascii="Arial" w:hAnsi="Arial" w:cs="Arial"/>
+          <w:color w:val="141414"/>
+          <w:sz w:val="24"/>
+          <w:szCs w:val="24"/>
+        </w:rPr>
+        <w:t xml:space="preserve">or </w:t>
+      </w:r>
+      <w:r>
+        <w:rPr>
+          <w:rFonts w:ascii="Arial" w:hAnsi="Arial" w:cs="Arial"/>
+          <w:color w:val="0E24B2"/>
+          <w:sz w:val="24"/>
+          <w:szCs w:val="24"/>
+        </w:rPr>
+        <w:t xml:space="preserve">201-684-6666 </w:t>
+      </w:r>
+      <w:r>
+        <w:rPr>
+          <w:rFonts w:ascii="Arial" w:hAnsi="Arial" w:cs="Arial"/>
+          <w:color w:val="141414"/>
+          <w:sz w:val="24"/>
+          <w:szCs w:val="24"/>
+        </w:rPr>
+        <w:t xml:space="preserve">during nights and weekends. If you wish to report sexual misconduct or have questions about policies and procedures regarding sexual misconduct, please contact the College’s Title IX Coordinator at </w:t>
+      </w:r>
+      <w:r>
+        <w:rPr>
+          <w:rFonts w:ascii="Arial" w:hAnsi="Arial" w:cs="Arial"/>
+          <w:color w:val="0E24B2"/>
+          <w:sz w:val="24"/>
+          <w:szCs w:val="24"/>
+        </w:rPr>
+        <w:t>201-684-7540</w:t>
+      </w:r>
+      <w:r>
+        <w:rPr>
+          <w:rFonts w:ascii="Arial" w:hAnsi="Arial" w:cs="Arial"/>
+          <w:color w:val="141414"/>
+          <w:sz w:val="24"/>
+          <w:szCs w:val="24"/>
+        </w:rPr>
+        <w:t xml:space="preserve">. </w:t>
+      </w:r>
+    </w:p>
+    <w:p>
+      <w:pPr>
+        <w:rPr>
+          <w:rFonts w:ascii="Arial" w:hAnsi="Arial" w:cs="Arial"/>
+          <w:sz w:val="24"/>
+          <w:szCs w:val="24"/>
+        </w:rPr>
+      </w:pPr>
+    </w:p>
+    <w:p>
+      <w:pPr>
+        <w:rPr>
+          <w:rFonts w:ascii="Arial" w:hAnsi="Arial" w:cs="Arial"/>
+          <w:sz w:val="24"/>
+          <w:szCs w:val="24"/>
+        </w:rPr>
+      </w:pPr>
+      <w:r>
+        <w:rPr>
+          <w:rFonts w:ascii="Arial" w:hAnsi="Arial" w:cs="Arial"/>
+          <w:color w:val="141414"/>
+          <w:sz w:val="24"/>
+          <w:szCs w:val="24"/>
+        </w:rPr>
+        <w:t xml:space="preserve">The College is legally obligated to investigate reports of sexual misconduct, and therefore it cannot guarantee the confidentiality of a report, but it will consider a request for confidentiality and respect it to the extent possible. </w:t>
+      </w:r>
+    </w:p>
+    <w:p>
+      <w:pPr>
+        <w:rPr>
+          <w:rFonts w:ascii="Arial" w:hAnsi="Arial" w:cs="Arial"/>
+          <w:sz w:val="24"/>
+          <w:szCs w:val="24"/>
+        </w:rPr>
+      </w:pPr>
+    </w:p>
+    <w:p>
+      <w:pPr>
+        <w:rPr>
+          <w:rFonts w:ascii="Arial" w:hAnsi="Arial" w:cs="Arial"/>
+          <w:color w:val="141414"/>
+          <w:sz w:val="24"/>
+          <w:szCs w:val="24"/>
+        </w:rPr>
+      </w:pPr>
+      <w:r>
+        <w:rPr>
+          <w:rFonts w:ascii="Arial" w:hAnsi="Arial" w:cs="Arial"/>
+          <w:color w:val="141414"/>
+          <w:sz w:val="24"/>
+          <w:szCs w:val="24"/>
+        </w:rPr>
+        <w:t xml:space="preserve">As a faculty member, I am also required by our College to report incidents of sexual misconduct and thus cannot guarantee confidentiality, but I will respect your privacy and only share the information with those who have a duty to respond. Should I become aware of an incident involving sexual misconduct, I must provide our Title IX Coordinator with relevant details such as the names of those involved in the incident. </w:t>
+      </w:r>
+    </w:p>
+    <w:p>
+      <w:pPr>
+        <w:spacing w:line="240" w:lineRule="auto"/>
+        <w:rPr>
+          <w:rFonts w:ascii="Arial" w:hAnsi="Arial" w:cs="Arial"/>
+          <w:sz w:val="24"/>
+          <w:szCs w:val="24"/>
+        </w:rPr>
+      </w:pPr>
     </w:p>
     <w:p>
       <w:pPr>
@@ -4695,6 +4837,7 @@
           <w:sz w:val="24"/>
           <w:szCs w:val="24"/>
         </w:rPr>
+        <w:lastRenderedPageBreak/>
         <w:t>Server and Language</w:t>
       </w:r>
       <w:r>
@@ -5703,6 +5846,7 @@
           <w:sz w:val="24"/>
           <w:szCs w:val="24"/>
         </w:rPr>
+        <w:lastRenderedPageBreak/>
         <w:t>Bring to class these working instruments and prepare by learning how to use them. We will improvise together!</w:t>
       </w:r>
       <w:r>
@@ -6025,15 +6169,7 @@
           <w:sz w:val="24"/>
           <w:szCs w:val="24"/>
         </w:rPr>
-        <w:t xml:space="preserve">David Behrman is a composer and artist active since the 1960s. Over the years he has made sound and multimedia installations for gallery spaces as well as musical compositions for performance in concerts. Most of his pieces feature flexible structures and the use of technology in personal ways; compositions rely on interactive real-time relationships with imaginative performers. Together with Robert Ashley, Alvin Lucier and Gordon Mumma, Behrman founded the Sonic Arts Union in 1966. He had a long association with the Merce Cunningham Dance Company as composer and performer, created </w:t>
-      </w:r>
-      <w:r>
-        <w:rPr>
-          <w:sz w:val="24"/>
-          <w:szCs w:val="24"/>
-        </w:rPr>
-        <w:lastRenderedPageBreak/>
-        <w:t xml:space="preserve">music for several of the Company’s repertory pieces, and was a member of the Company’s Music Committee during its last years. He was a fellow at the American Academy in Berlin in 2016. Audio recordings of his works are on the XI, Lovely Music, Pogus, New World, WERGO, Black Truffle Records and Alga </w:t>
+        <w:t xml:space="preserve">David Behrman is a composer and artist active since the 1960s. Over the years he has made sound and multimedia installations for gallery spaces as well as musical compositions for performance in concerts. Most of his pieces feature flexible structures and the use of technology in personal ways; compositions rely on interactive real-time relationships with imaginative performers. Together with Robert Ashley, Alvin Lucier and Gordon Mumma, Behrman founded the Sonic Arts Union in 1966. He had a long association with the Merce Cunningham Dance Company as composer and performer, created music for several of the Company’s repertory pieces, and was a member of the Company’s Music Committee during its last years. He was a fellow at the American Academy in Berlin in 2016. Audio recordings of his works are on the XI, Lovely Music, Pogus, New World, WERGO, Black Truffle Records and Alga </w:t>
       </w:r>
       <w:proofErr w:type="spellStart"/>
       <w:r>
@@ -6834,7 +6970,6 @@
           <w:sz w:val="24"/>
           <w:szCs w:val="24"/>
         </w:rPr>
-        <w:lastRenderedPageBreak/>
         <w:t>Wednesday, September 24th at 8pm</w:t>
       </w:r>
       <w:r>
@@ -7206,21 +7341,8 @@
           <w:sz w:val="24"/>
           <w:szCs w:val="24"/>
         </w:rPr>
-        <w:t xml:space="preserve"> to 2</w:t>
-      </w:r>
-      <w:proofErr w:type="gramStart"/>
-      <w:r>
-        <w:rPr>
-          <w:b/>
-          <w:bCs/>
-          <w:iCs/>
-          <w:color w:val="000000" w:themeColor="text1"/>
-          <w:sz w:val="24"/>
-          <w:szCs w:val="24"/>
-        </w:rPr>
-        <w:t>d.wave</w:t>
-      </w:r>
-      <w:proofErr w:type="gramEnd"/>
+        <w:t xml:space="preserve"> to 2d.wave</w:t>
+      </w:r>
     </w:p>
     <w:p>
       <w:pPr>
@@ -7690,7 +7812,6 @@
           <w:sz w:val="24"/>
           <w:szCs w:val="24"/>
         </w:rPr>
-        <w:lastRenderedPageBreak/>
         <w:drawing>
           <wp:inline distT="0" distB="0" distL="0" distR="0" wp14:anchorId="78099015" wp14:editId="21E970F7">
             <wp:extent cx="4415453" cy="3237998"/>
@@ -7756,6 +7877,7 @@
           <w:sz w:val="24"/>
           <w:szCs w:val="24"/>
         </w:rPr>
+        <w:lastRenderedPageBreak/>
         <w:t xml:space="preserve">Etude </w:t>
       </w:r>
       <w:r>
@@ -8123,27 +8245,7 @@
           <w:sz w:val="24"/>
           <w:szCs w:val="24"/>
         </w:rPr>
-        <w:t xml:space="preserve">Upload and change your own code to flying fish sampler sketch. But first you need to prepare your sample, first by saving a 0.5 second wav file as an </w:t>
-      </w:r>
-      <w:proofErr w:type="gramStart"/>
-      <w:r>
-        <w:rPr>
-          <w:iCs/>
-          <w:color w:val="000000" w:themeColor="text1"/>
-          <w:sz w:val="24"/>
-          <w:szCs w:val="24"/>
-        </w:rPr>
-        <w:t>8 bit</w:t>
-      </w:r>
-      <w:proofErr w:type="gramEnd"/>
-      <w:r>
-        <w:rPr>
-          <w:iCs/>
-          <w:color w:val="000000" w:themeColor="text1"/>
-          <w:sz w:val="24"/>
-          <w:szCs w:val="24"/>
-        </w:rPr>
-        <w:t xml:space="preserve"> raw file, and then using the python script to encode your own digital array from that small sample. It needs to be 0.5 seconds, otherwise it will crash.</w:t>
+        <w:t>Upload and change your own code to flying fish sampler sketch. But first you need to prepare your sample, first by saving a 0.5 second wav file as an 8 bit raw file, and then using the python script to encode your own digital array from that small sample. It needs to be 0.5 seconds, otherwise it will crash.</w:t>
       </w:r>
     </w:p>
     <w:p>
@@ -8167,7 +8269,6 @@
           <w:sz w:val="24"/>
           <w:szCs w:val="24"/>
         </w:rPr>
-        <w:lastRenderedPageBreak/>
         <w:t>or use one of the other DSP examples to make whatever sounds you’d like for the instrument. Add a new sketch and make it your own.</w:t>
       </w:r>
     </w:p>
@@ -8455,6 +8556,7 @@
         </w:rPr>
       </w:pPr>
       <w:r>
+        <w:lastRenderedPageBreak/>
         <w:fldChar w:fldCharType="begin"/>
       </w:r>
       <w:r>
@@ -8863,7 +8965,6 @@
           <w:sz w:val="24"/>
           <w:szCs w:val="24"/>
         </w:rPr>
-        <w:lastRenderedPageBreak/>
         <w:t>Class 11 Wednesday 11/</w:t>
       </w:r>
       <w:r>
@@ -9043,7 +9144,17 @@
           <w:sz w:val="24"/>
           <w:szCs w:val="24"/>
         </w:rPr>
-        <w:t>, to allow groundbreaking sonic research into a rich unexploited area: the manipulation of large sound corpora. Indeed, with access to, genesis of, and storage of large sound banks now commonplace, novel ways of abstracting and manipulating them are needed to mine their inherent potential.</w:t>
+        <w:t xml:space="preserve">, to allow groundbreaking sonic research into a rich unexploited area: the manipulation of large sound corpora. Indeed, with access to, genesis of, and storage of large sound banks now commonplace, novel ways of abstracting and manipulating them are needed </w:t>
+      </w:r>
+      <w:r>
+        <w:rPr>
+          <w:iCs/>
+          <w:color w:val="000000" w:themeColor="text1"/>
+          <w:sz w:val="24"/>
+          <w:szCs w:val="24"/>
+        </w:rPr>
+        <w:lastRenderedPageBreak/>
+        <w:t>to mine their inherent potential.</w:t>
       </w:r>
       <w:r>
         <w:rPr>
@@ -9514,6 +9625,7 @@
     <w:p>
       <w:pPr>
         <w:pStyle w:val="Normal1"/>
+        <w:ind w:firstLine="720"/>
         <w:rPr>
           <w:i/>
           <w:color w:val="000000" w:themeColor="text1"/>

</xml_diff>